<commit_message>
Further comments and improvements
</commit_message>
<xml_diff>
--- a/Intelligent Reach Project Comments.docx
+++ b/Intelligent Reach Project Comments.docx
@@ -244,6 +244,16 @@
         </w:rPr>
         <w:t>General structure</w:t>
       </w:r>
+      <w:r>
+        <w:rPr>
+          <w:rFonts w:ascii="Arial" w:hAnsi="Arial" w:cs="Arial"/>
+          <w:b/>
+          <w:bCs/>
+          <w:sz w:val="24"/>
+          <w:szCs w:val="24"/>
+        </w:rPr>
+        <w:t xml:space="preserve"> and operation</w:t>
+      </w:r>
     </w:p>
     <w:p>
       <w:pPr>
@@ -333,6 +343,42 @@
           <w:szCs w:val="24"/>
         </w:rPr>
         <w:t>ADO.NET queries are used for speed and simplicity reasons, a stored procedure and view (sps_Products, VW_ProductsGeneral) are used to get products for the same reasons. Entity Framework is several times slower than ADO and for a high performing simple service as a this, the overhead is not justified by EF advantages.</w:t>
+      </w:r>
+    </w:p>
+    <w:p>
+      <w:pPr>
+        <w:pStyle w:val="ListParagraph"/>
+        <w:rPr>
+          <w:rFonts w:ascii="Arial" w:hAnsi="Arial" w:cs="Arial"/>
+          <w:sz w:val="24"/>
+          <w:szCs w:val="24"/>
+        </w:rPr>
+      </w:pPr>
+      <w:r>
+        <w:rPr>
+          <w:rFonts w:ascii="Arial" w:hAnsi="Arial" w:cs="Arial"/>
+          <w:sz w:val="24"/>
+          <w:szCs w:val="24"/>
+        </w:rPr>
+        <w:t xml:space="preserve">Import is activated from Console project, does not run automatically every time the API requests data. Running import every time the API is queried is not optimal and usually import is a scheduled process. </w:t>
+      </w:r>
+    </w:p>
+    <w:p>
+      <w:pPr>
+        <w:pStyle w:val="ListParagraph"/>
+        <w:rPr>
+          <w:rFonts w:ascii="Arial" w:hAnsi="Arial" w:cs="Arial"/>
+          <w:sz w:val="24"/>
+          <w:szCs w:val="24"/>
+        </w:rPr>
+      </w:pPr>
+      <w:r>
+        <w:rPr>
+          <w:rFonts w:ascii="Arial" w:hAnsi="Arial" w:cs="Arial"/>
+          <w:sz w:val="24"/>
+          <w:szCs w:val="24"/>
+        </w:rPr>
+        <w:t>Import deletes all data present before importing again, this could be modified if needed.</w:t>
       </w:r>
     </w:p>
     <w:p>
@@ -503,6 +549,24 @@
           <w:szCs w:val="24"/>
         </w:rPr>
         <w:t>Possible improvements</w:t>
+      </w:r>
+    </w:p>
+    <w:p>
+      <w:pPr>
+        <w:pStyle w:val="ListParagraph"/>
+        <w:rPr>
+          <w:rFonts w:ascii="Arial" w:hAnsi="Arial" w:cs="Arial"/>
+          <w:sz w:val="24"/>
+          <w:szCs w:val="24"/>
+        </w:rPr>
+      </w:pPr>
+      <w:r>
+        <w:rPr>
+          <w:rFonts w:ascii="Arial" w:hAnsi="Arial" w:cs="Arial"/>
+          <w:sz w:val="24"/>
+          <w:szCs w:val="24"/>
+        </w:rPr>
+        <w:t>Add logging info in the database, for example an import log table and date/time imported in Product records.</w:t>
       </w:r>
     </w:p>
     <w:p>

</xml_diff>